<commit_message>
update 4-12 tests from test plan second
</commit_message>
<xml_diff>
--- a/Documents/Test plan - Done!/Test Plan Second.docx
+++ b/Documents/Test plan - Done!/Test Plan Second.docx
@@ -13,6 +13,7 @@
           <w:docPartUnique/>
         </w:docPartObj>
       </w:sdtPr>
+      <w:sdtEndPr/>
       <w:sdtContent>
         <w:p>
           <w:pPr>
@@ -146,6 +147,7 @@
             <w:dataBinding w:prefixMappings="xmlns:ns0='http://purl.org/dc/elements/1.1/' xmlns:ns1='http://schemas.openxmlformats.org/package/2006/metadata/core-properties' " w:xpath="/ns1:coreProperties[1]/ns0:subject[1]" w:storeItemID="{6C3C8BC8-F283-45AE-878A-BAB7291924A1}"/>
             <w:text/>
           </w:sdtPr>
+          <w:sdtEndPr/>
           <w:sdtContent>
             <w:p>
               <w:pPr>
@@ -5371,7 +5373,6 @@
               </w:rPr>
               <w:t xml:space="preserve">User positions mouse over </w:t>
             </w:r>
-            <w:proofErr w:type="gramStart"/>
             <w:r>
               <w:rPr>
                 <w:sz w:val="22"/>
@@ -5382,15 +5383,8 @@
               <w:rPr>
                 <w:sz w:val="22"/>
               </w:rPr>
-              <w:t xml:space="preserve"> </w:t>
-            </w:r>
-            <w:r>
-              <w:rPr>
-                <w:sz w:val="22"/>
-              </w:rPr>
               <w:t>1</w:t>
             </w:r>
-            <w:proofErr w:type="gramEnd"/>
             <w:r>
               <w:rPr>
                 <w:sz w:val="22"/>
@@ -5894,11 +5888,12 @@
       </w:tr>
       <w:tr>
         <w:trPr>
-          <w:trHeight w:val="1387"/>
+          <w:trHeight w:val="1981"/>
         </w:trPr>
         <w:tc>
           <w:tcPr>
             <w:tcW w:w="1276" w:type="dxa"/>
+            <w:vMerge w:val="restart"/>
           </w:tcPr>
           <w:p>
             <w:pPr>
@@ -5918,6 +5913,7 @@
         <w:tc>
           <w:tcPr>
             <w:tcW w:w="2221" w:type="dxa"/>
+            <w:vMerge w:val="restart"/>
             <w:vAlign w:val="center"/>
           </w:tcPr>
           <w:p>
@@ -6002,6 +5998,7 @@
         <w:tc>
           <w:tcPr>
             <w:tcW w:w="2315" w:type="dxa"/>
+            <w:vMerge w:val="restart"/>
           </w:tcPr>
           <w:p>
             <w:pPr>
@@ -6104,6 +6101,61 @@
               <w:rPr>
                 <w:sz w:val="22"/>
               </w:rPr>
+            </w:pPr>
+          </w:p>
+        </w:tc>
+      </w:tr>
+      <w:tr>
+        <w:trPr>
+          <w:trHeight w:val="710"/>
+        </w:trPr>
+        <w:tc>
+          <w:tcPr>
+            <w:tcW w:w="1276" w:type="dxa"/>
+            <w:vMerge/>
+          </w:tcPr>
+          <w:p>
+            <w:pPr>
+              <w:spacing w:after="120"/>
+            </w:pPr>
+          </w:p>
+        </w:tc>
+        <w:tc>
+          <w:tcPr>
+            <w:tcW w:w="2221" w:type="dxa"/>
+            <w:vMerge/>
+            <w:vAlign w:val="center"/>
+          </w:tcPr>
+          <w:p>
+            <w:pPr>
+              <w:pStyle w:val="ListParagraph"/>
+              <w:numPr>
+                <w:ilvl w:val="0"/>
+                <w:numId w:val="57"/>
+              </w:numPr>
+              <w:spacing w:after="120"/>
+              <w:contextualSpacing w:val="0"/>
+            </w:pPr>
+          </w:p>
+        </w:tc>
+        <w:tc>
+          <w:tcPr>
+            <w:tcW w:w="2315" w:type="dxa"/>
+            <w:vMerge/>
+          </w:tcPr>
+          <w:p>
+            <w:pPr>
+              <w:spacing w:after="120"/>
+            </w:pPr>
+          </w:p>
+        </w:tc>
+        <w:tc>
+          <w:tcPr>
+            <w:tcW w:w="2976" w:type="dxa"/>
+          </w:tcPr>
+          <w:p>
+            <w:pPr>
+              <w:spacing w:after="120"/>
             </w:pPr>
           </w:p>
         </w:tc>
@@ -6950,10 +7002,7 @@
         </w:tc>
       </w:tr>
     </w:tbl>
-    <w:p>
-      <w:bookmarkStart w:id="10" w:name="_GoBack"/>
-      <w:bookmarkEnd w:id="10"/>
-    </w:p>
+    <w:p/>
     <w:p>
       <w:pPr>
         <w:pStyle w:val="Heading3"/>
@@ -6968,7 +7017,7 @@
           <w:b/>
         </w:rPr>
       </w:pPr>
-      <w:bookmarkStart w:id="11" w:name="_Toc446009903"/>
+      <w:bookmarkStart w:id="10" w:name="_Toc446009903"/>
       <w:r>
         <w:rPr>
           <w:rFonts w:asciiTheme="minorHAnsi" w:hAnsiTheme="minorHAnsi"/>
@@ -6976,7 +7025,7 @@
         </w:rPr>
         <w:t>Create a simulation</w:t>
       </w:r>
-      <w:bookmarkEnd w:id="11"/>
+      <w:bookmarkEnd w:id="10"/>
     </w:p>
     <w:p>
       <w:pPr>
@@ -7014,7 +7063,13 @@
         <w:t xml:space="preserve">Pre-condition: </w:t>
       </w:r>
       <w:r>
-        <w:t>The application is running.</w:t>
+        <w:t>The application is running</w:t>
+      </w:r>
+      <w:r>
+        <w:t xml:space="preserve"> and all the changes have saved</w:t>
+      </w:r>
+      <w:r>
+        <w:t>.</w:t>
       </w:r>
     </w:p>
     <w:tbl>
@@ -7164,7 +7219,19 @@
               <w:rPr>
                 <w:sz w:val="22"/>
               </w:rPr>
-              <w:t>User prompts the system to create a new simulation.</w:t>
+              <w:t xml:space="preserve">User </w:t>
+            </w:r>
+            <w:r>
+              <w:rPr>
+                <w:sz w:val="22"/>
+              </w:rPr>
+              <w:t xml:space="preserve">clicks File -&gt; New Simulation </w:t>
+            </w:r>
+            <w:r>
+              <w:rPr>
+                <w:sz w:val="22"/>
+              </w:rPr>
+              <w:t>to create a new simulation.</w:t>
             </w:r>
           </w:p>
         </w:tc>
@@ -7273,33 +7340,151 @@
           </w:p>
         </w:tc>
       </w:tr>
+    </w:tbl>
+    <w:p/>
+    <w:p>
+      <w:pPr>
+        <w:spacing w:after="0"/>
+        <w:ind w:left="1440"/>
+        <w:rPr>
+          <w:b/>
+        </w:rPr>
+      </w:pPr>
+      <w:r>
+        <w:rPr>
+          <w:b/>
+        </w:rPr>
+        <w:t xml:space="preserve">Pre-condition: </w:t>
+      </w:r>
+      <w:r>
+        <w:t>The application is running.</w:t>
+      </w:r>
+    </w:p>
+    <w:tbl>
+      <w:tblPr>
+        <w:tblStyle w:val="TableGrid"/>
+        <w:tblW w:w="8788" w:type="dxa"/>
+        <w:tblInd w:w="846" w:type="dxa"/>
+        <w:tblLook w:val="04A0" w:firstRow="1" w:lastRow="0" w:firstColumn="1" w:lastColumn="0" w:noHBand="0" w:noVBand="1"/>
+      </w:tblPr>
+      <w:tblGrid>
+        <w:gridCol w:w="1276"/>
+        <w:gridCol w:w="2426"/>
+        <w:gridCol w:w="2111"/>
+        <w:gridCol w:w="2975"/>
+      </w:tblGrid>
+      <w:tr>
+        <w:tc>
+          <w:tcPr>
+            <w:tcW w:w="1276" w:type="dxa"/>
+          </w:tcPr>
+          <w:p>
+            <w:pPr>
+              <w:spacing w:after="120"/>
+              <w:rPr>
+                <w:b/>
+                <w:sz w:val="22"/>
+              </w:rPr>
+            </w:pPr>
+            <w:r>
+              <w:rPr>
+                <w:b/>
+                <w:sz w:val="22"/>
+              </w:rPr>
+              <w:t>Test Case</w:t>
+            </w:r>
+          </w:p>
+        </w:tc>
+        <w:tc>
+          <w:tcPr>
+            <w:tcW w:w="2426" w:type="dxa"/>
+            <w:vAlign w:val="center"/>
+          </w:tcPr>
+          <w:p>
+            <w:pPr>
+              <w:spacing w:after="120"/>
+              <w:rPr>
+                <w:b/>
+                <w:sz w:val="22"/>
+              </w:rPr>
+            </w:pPr>
+            <w:r>
+              <w:rPr>
+                <w:b/>
+                <w:sz w:val="22"/>
+              </w:rPr>
+              <w:t>Method</w:t>
+            </w:r>
+          </w:p>
+        </w:tc>
+        <w:tc>
+          <w:tcPr>
+            <w:tcW w:w="2111" w:type="dxa"/>
+          </w:tcPr>
+          <w:p>
+            <w:pPr>
+              <w:spacing w:after="120"/>
+              <w:rPr>
+                <w:b/>
+                <w:sz w:val="22"/>
+              </w:rPr>
+            </w:pPr>
+            <w:r>
+              <w:rPr>
+                <w:b/>
+                <w:sz w:val="22"/>
+              </w:rPr>
+              <w:t>Expected result</w:t>
+            </w:r>
+          </w:p>
+        </w:tc>
+        <w:tc>
+          <w:tcPr>
+            <w:tcW w:w="2975" w:type="dxa"/>
+          </w:tcPr>
+          <w:p>
+            <w:pPr>
+              <w:spacing w:after="120"/>
+              <w:rPr>
+                <w:b/>
+                <w:sz w:val="22"/>
+              </w:rPr>
+            </w:pPr>
+            <w:r>
+              <w:rPr>
+                <w:b/>
+                <w:sz w:val="22"/>
+              </w:rPr>
+              <w:t>Result</w:t>
+            </w:r>
+          </w:p>
+        </w:tc>
+      </w:tr>
       <w:tr>
         <w:trPr>
-          <w:trHeight w:val="885"/>
+          <w:trHeight w:val="1772"/>
         </w:trPr>
         <w:tc>
           <w:tcPr>
             <w:tcW w:w="1276" w:type="dxa"/>
-            <w:vMerge/>
-          </w:tcPr>
-          <w:p>
-            <w:pPr>
-              <w:pStyle w:val="ListParagraph"/>
-              <w:numPr>
-                <w:ilvl w:val="0"/>
-                <w:numId w:val="10"/>
-              </w:numPr>
-              <w:spacing w:after="120"/>
-              <w:contextualSpacing w:val="0"/>
-              <w:rPr>
-                <w:sz w:val="22"/>
-              </w:rPr>
-            </w:pPr>
+            <w:vMerge w:val="restart"/>
+          </w:tcPr>
+          <w:p>
+            <w:pPr>
+              <w:spacing w:after="120"/>
+            </w:pPr>
+            <w:r>
+              <w:rPr>
+                <w:sz w:val="22"/>
+              </w:rPr>
+              <w:t>Create a simulation.</w:t>
+            </w:r>
           </w:p>
         </w:tc>
         <w:tc>
           <w:tcPr>
             <w:tcW w:w="2426" w:type="dxa"/>
+            <w:vMerge w:val="restart"/>
             <w:vAlign w:val="center"/>
           </w:tcPr>
           <w:p>
@@ -7319,13 +7504,32 @@
               <w:rPr>
                 <w:sz w:val="22"/>
               </w:rPr>
-              <w:t>User prompts the system to create a new simulation without saving their changes.</w:t>
+              <w:t xml:space="preserve">clicks File -&gt; New Simulation </w:t>
+            </w:r>
+            <w:r>
+              <w:rPr>
+                <w:sz w:val="22"/>
+              </w:rPr>
+              <w:t xml:space="preserve">to create a new simulation </w:t>
+            </w:r>
+            <w:r>
+              <w:rPr>
+                <w:sz w:val="22"/>
+              </w:rPr>
+              <w:t>with some changes not saved</w:t>
+            </w:r>
+            <w:r>
+              <w:rPr>
+                <w:sz w:val="22"/>
+              </w:rPr>
+              <w:t>.</w:t>
             </w:r>
           </w:p>
         </w:tc>
         <w:tc>
           <w:tcPr>
             <w:tcW w:w="2111" w:type="dxa"/>
+            <w:vMerge w:val="restart"/>
           </w:tcPr>
           <w:p>
             <w:pPr>
@@ -7380,6 +7584,61 @@
               <w:rPr>
                 <w:sz w:val="22"/>
               </w:rPr>
+            </w:pPr>
+          </w:p>
+        </w:tc>
+      </w:tr>
+      <w:tr>
+        <w:trPr>
+          <w:trHeight w:val="641"/>
+        </w:trPr>
+        <w:tc>
+          <w:tcPr>
+            <w:tcW w:w="1276" w:type="dxa"/>
+            <w:vMerge/>
+          </w:tcPr>
+          <w:p>
+            <w:pPr>
+              <w:spacing w:after="120"/>
+            </w:pPr>
+          </w:p>
+        </w:tc>
+        <w:tc>
+          <w:tcPr>
+            <w:tcW w:w="2426" w:type="dxa"/>
+            <w:vMerge/>
+            <w:vAlign w:val="center"/>
+          </w:tcPr>
+          <w:p>
+            <w:pPr>
+              <w:pStyle w:val="ListParagraph"/>
+              <w:numPr>
+                <w:ilvl w:val="0"/>
+                <w:numId w:val="9"/>
+              </w:numPr>
+              <w:spacing w:after="120"/>
+              <w:contextualSpacing w:val="0"/>
+            </w:pPr>
+          </w:p>
+        </w:tc>
+        <w:tc>
+          <w:tcPr>
+            <w:tcW w:w="2111" w:type="dxa"/>
+            <w:vMerge/>
+          </w:tcPr>
+          <w:p>
+            <w:pPr>
+              <w:spacing w:after="120"/>
+            </w:pPr>
+          </w:p>
+        </w:tc>
+        <w:tc>
+          <w:tcPr>
+            <w:tcW w:w="2975" w:type="dxa"/>
+          </w:tcPr>
+          <w:p>
+            <w:pPr>
+              <w:spacing w:after="120"/>
             </w:pPr>
           </w:p>
         </w:tc>
@@ -7400,7 +7659,7 @@
           <w:b/>
         </w:rPr>
       </w:pPr>
-      <w:bookmarkStart w:id="12" w:name="_Toc446009904"/>
+      <w:bookmarkStart w:id="11" w:name="_Toc446009904"/>
       <w:r>
         <w:rPr>
           <w:rFonts w:asciiTheme="minorHAnsi" w:hAnsiTheme="minorHAnsi"/>
@@ -7408,7 +7667,7 @@
         </w:rPr>
         <w:t>Save a simulation</w:t>
       </w:r>
-      <w:bookmarkEnd w:id="12"/>
+      <w:bookmarkEnd w:id="11"/>
     </w:p>
     <w:p>
       <w:pPr>
@@ -7559,7 +7818,6 @@
         <w:tc>
           <w:tcPr>
             <w:tcW w:w="1276" w:type="dxa"/>
-            <w:vMerge w:val="restart"/>
           </w:tcPr>
           <w:p>
             <w:pPr>
@@ -7606,7 +7864,23 @@
                 <w:sz w:val="22"/>
                 <w:shd w:val="clear" w:color="auto" w:fill="FEFEFE"/>
               </w:rPr>
-              <w:t>User prompts the system to save the current simulation.</w:t>
+              <w:t xml:space="preserve">User </w:t>
+            </w:r>
+            <w:r>
+              <w:rPr>
+                <w:rFonts w:cs="Arial"/>
+                <w:sz w:val="22"/>
+                <w:shd w:val="clear" w:color="auto" w:fill="FEFEFE"/>
+              </w:rPr>
+              <w:t xml:space="preserve">clicks on File -&gt; Save </w:t>
+            </w:r>
+            <w:r>
+              <w:rPr>
+                <w:rFonts w:cs="Arial"/>
+                <w:sz w:val="22"/>
+                <w:shd w:val="clear" w:color="auto" w:fill="FEFEFE"/>
+              </w:rPr>
+              <w:t>to save the current simulation.</w:t>
             </w:r>
           </w:p>
           <w:p>
@@ -7630,7 +7904,23 @@
                 <w:sz w:val="22"/>
                 <w:shd w:val="clear" w:color="auto" w:fill="FEFEFE"/>
               </w:rPr>
-              <w:t>User specifies file name and location.</w:t>
+              <w:t xml:space="preserve">User specifies file name </w:t>
+            </w:r>
+            <w:r>
+              <w:rPr>
+                <w:rFonts w:cs="Arial"/>
+                <w:sz w:val="22"/>
+                <w:shd w:val="clear" w:color="auto" w:fill="FEFEFE"/>
+              </w:rPr>
+              <w:t xml:space="preserve">which is never used before </w:t>
+            </w:r>
+            <w:r>
+              <w:rPr>
+                <w:rFonts w:cs="Arial"/>
+                <w:sz w:val="22"/>
+                <w:shd w:val="clear" w:color="auto" w:fill="FEFEFE"/>
+              </w:rPr>
+              <w:t>and location.</w:t>
             </w:r>
           </w:p>
         </w:tc>
@@ -7666,17 +7956,140 @@
                 <w:sz w:val="22"/>
               </w:rPr>
             </w:pPr>
+          </w:p>
+        </w:tc>
+      </w:tr>
+    </w:tbl>
+    <w:p/>
+    <w:p>
+      <w:pPr>
+        <w:spacing w:after="0"/>
+        <w:ind w:left="1440"/>
+        <w:rPr>
+          <w:b/>
+        </w:rPr>
+      </w:pPr>
+      <w:r>
+        <w:rPr>
+          <w:b/>
+        </w:rPr>
+        <w:t xml:space="preserve">Pre-condition: </w:t>
+      </w:r>
+      <w:r>
+        <w:rPr>
+          <w:rFonts w:cs="Arial"/>
+        </w:rPr>
+        <w:t>There is at least one crossing on the grid.</w:t>
+      </w:r>
+    </w:p>
+    <w:tbl>
+      <w:tblPr>
+        <w:tblStyle w:val="TableGrid"/>
+        <w:tblW w:w="8788" w:type="dxa"/>
+        <w:tblInd w:w="846" w:type="dxa"/>
+        <w:tblLook w:val="04A0" w:firstRow="1" w:lastRow="0" w:firstColumn="1" w:lastColumn="0" w:noHBand="0" w:noVBand="1"/>
+      </w:tblPr>
+      <w:tblGrid>
+        <w:gridCol w:w="1276"/>
+        <w:gridCol w:w="2407"/>
+        <w:gridCol w:w="2126"/>
+        <w:gridCol w:w="2979"/>
+      </w:tblGrid>
+      <w:tr>
+        <w:tc>
+          <w:tcPr>
+            <w:tcW w:w="1276" w:type="dxa"/>
+          </w:tcPr>
+          <w:p>
+            <w:pPr>
+              <w:spacing w:after="120"/>
+              <w:rPr>
+                <w:b/>
+                <w:sz w:val="22"/>
+              </w:rPr>
+            </w:pPr>
+            <w:r>
+              <w:rPr>
+                <w:b/>
+                <w:sz w:val="22"/>
+              </w:rPr>
+              <w:t>Test Case</w:t>
+            </w:r>
+          </w:p>
+        </w:tc>
+        <w:tc>
+          <w:tcPr>
+            <w:tcW w:w="2407" w:type="dxa"/>
+            <w:vAlign w:val="center"/>
+          </w:tcPr>
+          <w:p>
+            <w:pPr>
+              <w:spacing w:after="120"/>
+              <w:rPr>
+                <w:b/>
+                <w:sz w:val="22"/>
+              </w:rPr>
+            </w:pPr>
+            <w:r>
+              <w:rPr>
+                <w:b/>
+                <w:sz w:val="22"/>
+              </w:rPr>
+              <w:t>Method</w:t>
+            </w:r>
+          </w:p>
+        </w:tc>
+        <w:tc>
+          <w:tcPr>
+            <w:tcW w:w="2126" w:type="dxa"/>
+          </w:tcPr>
+          <w:p>
+            <w:pPr>
+              <w:spacing w:after="120"/>
+              <w:rPr>
+                <w:b/>
+                <w:sz w:val="22"/>
+              </w:rPr>
+            </w:pPr>
+            <w:r>
+              <w:rPr>
+                <w:b/>
+                <w:sz w:val="22"/>
+              </w:rPr>
+              <w:t>Expected result</w:t>
+            </w:r>
+          </w:p>
+        </w:tc>
+        <w:tc>
+          <w:tcPr>
+            <w:tcW w:w="2979" w:type="dxa"/>
+          </w:tcPr>
+          <w:p>
+            <w:pPr>
+              <w:spacing w:after="120"/>
+              <w:rPr>
+                <w:b/>
+                <w:sz w:val="22"/>
+              </w:rPr>
+            </w:pPr>
+            <w:r>
+              <w:rPr>
+                <w:b/>
+                <w:sz w:val="22"/>
+              </w:rPr>
+              <w:t>Result</w:t>
+            </w:r>
           </w:p>
         </w:tc>
       </w:tr>
       <w:tr>
         <w:trPr>
-          <w:trHeight w:val="1135"/>
+          <w:trHeight w:val="2117"/>
         </w:trPr>
         <w:tc>
           <w:tcPr>
             <w:tcW w:w="1276" w:type="dxa"/>
-            <w:vMerge/>
+            <w:vMerge w:val="restart"/>
           </w:tcPr>
           <w:p>
             <w:pPr>
@@ -7687,11 +8100,21 @@
                 <w:shd w:val="clear" w:color="auto" w:fill="FEFEFE"/>
               </w:rPr>
             </w:pPr>
+            <w:r>
+              <w:rPr>
+                <w:rFonts w:cs="Arial"/>
+                <w:sz w:val="22"/>
+                <w:shd w:val="clear" w:color="auto" w:fill="FEFEFE"/>
+              </w:rPr>
+              <w:lastRenderedPageBreak/>
+              <w:t>Save a simulation.</w:t>
+            </w:r>
           </w:p>
         </w:tc>
         <w:tc>
           <w:tcPr>
             <w:tcW w:w="2407" w:type="dxa"/>
+            <w:vMerge w:val="restart"/>
             <w:vAlign w:val="center"/>
           </w:tcPr>
           <w:p>
@@ -7739,13 +8162,30 @@
                 <w:sz w:val="22"/>
                 <w:shd w:val="clear" w:color="auto" w:fill="FEFEFE"/>
               </w:rPr>
-              <w:t>User try to save the simulation with an existing name.</w:t>
+              <w:t>User try to save the simulation with an existing name</w:t>
+            </w:r>
+            <w:r>
+              <w:rPr>
+                <w:rFonts w:cs="Arial"/>
+                <w:sz w:val="22"/>
+                <w:shd w:val="clear" w:color="auto" w:fill="FEFEFE"/>
+              </w:rPr>
+              <w:t xml:space="preserve"> in the selected folder</w:t>
+            </w:r>
+            <w:r>
+              <w:rPr>
+                <w:rFonts w:cs="Arial"/>
+                <w:sz w:val="22"/>
+                <w:shd w:val="clear" w:color="auto" w:fill="FEFEFE"/>
+              </w:rPr>
+              <w:t>.</w:t>
             </w:r>
           </w:p>
         </w:tc>
         <w:tc>
           <w:tcPr>
             <w:tcW w:w="2126" w:type="dxa"/>
+            <w:vMerge w:val="restart"/>
           </w:tcPr>
           <w:p>
             <w:pPr>
@@ -7812,6 +8252,73 @@
               <w:rPr>
                 <w:sz w:val="22"/>
               </w:rPr>
+            </w:pPr>
+          </w:p>
+        </w:tc>
+      </w:tr>
+      <w:tr>
+        <w:trPr>
+          <w:trHeight w:val="842"/>
+        </w:trPr>
+        <w:tc>
+          <w:tcPr>
+            <w:tcW w:w="1276" w:type="dxa"/>
+            <w:vMerge/>
+          </w:tcPr>
+          <w:p>
+            <w:pPr>
+              <w:spacing w:after="120"/>
+              <w:rPr>
+                <w:rFonts w:cs="Arial"/>
+                <w:shd w:val="clear" w:color="auto" w:fill="FEFEFE"/>
+              </w:rPr>
+            </w:pPr>
+          </w:p>
+        </w:tc>
+        <w:tc>
+          <w:tcPr>
+            <w:tcW w:w="2407" w:type="dxa"/>
+            <w:vMerge/>
+            <w:vAlign w:val="center"/>
+          </w:tcPr>
+          <w:p>
+            <w:pPr>
+              <w:pStyle w:val="ListParagraph"/>
+              <w:numPr>
+                <w:ilvl w:val="0"/>
+                <w:numId w:val="41"/>
+              </w:numPr>
+              <w:spacing w:after="120"/>
+              <w:contextualSpacing w:val="0"/>
+              <w:rPr>
+                <w:rFonts w:cs="Arial"/>
+                <w:shd w:val="clear" w:color="auto" w:fill="FEFEFE"/>
+              </w:rPr>
+            </w:pPr>
+          </w:p>
+        </w:tc>
+        <w:tc>
+          <w:tcPr>
+            <w:tcW w:w="2126" w:type="dxa"/>
+            <w:vMerge/>
+          </w:tcPr>
+          <w:p>
+            <w:pPr>
+              <w:spacing w:after="120"/>
+              <w:rPr>
+                <w:rFonts w:cs="Arial"/>
+                <w:shd w:val="clear" w:color="auto" w:fill="FEFEFE"/>
+              </w:rPr>
+            </w:pPr>
+          </w:p>
+        </w:tc>
+        <w:tc>
+          <w:tcPr>
+            <w:tcW w:w="2979" w:type="dxa"/>
+          </w:tcPr>
+          <w:p>
+            <w:pPr>
+              <w:spacing w:after="120"/>
             </w:pPr>
           </w:p>
         </w:tc>
@@ -7832,7 +8339,7 @@
           <w:b/>
         </w:rPr>
       </w:pPr>
-      <w:bookmarkStart w:id="13" w:name="_Toc446009905"/>
+      <w:bookmarkStart w:id="12" w:name="_Toc446009905"/>
       <w:r>
         <w:rPr>
           <w:rFonts w:asciiTheme="minorHAnsi" w:hAnsiTheme="minorHAnsi"/>
@@ -7840,36 +8347,57 @@
         </w:rPr>
         <w:t>Load a simulation</w:t>
       </w:r>
-      <w:bookmarkEnd w:id="13"/>
+      <w:bookmarkEnd w:id="12"/>
     </w:p>
     <w:p>
       <w:pPr>
-        <w:spacing w:after="120"/>
+        <w:spacing w:after="0" w:line="240" w:lineRule="auto"/>
         <w:ind w:left="1440"/>
+      </w:pPr>
+      <w:r>
         <w:rPr>
           <w:b/>
         </w:rPr>
-      </w:pPr>
+        <w:t>Purpose:</w:t>
+      </w:r>
       <w:r>
         <w:rPr>
           <w:b/>
         </w:rPr>
-        <w:t>Purpose:</w:t>
-      </w:r>
-      <w:r>
+        <w:t xml:space="preserve"> </w:t>
+      </w:r>
+      <w:r>
+        <w:t xml:space="preserve">The purpose of this test is to </w:t>
+      </w:r>
+      <w:r>
+        <w:t>load</w:t>
+      </w:r>
+      <w:r>
+        <w:t xml:space="preserve"> a simulation</w:t>
+      </w:r>
+      <w:r>
+        <w:t>.</w:t>
+      </w:r>
+    </w:p>
+    <w:p>
+      <w:pPr>
+        <w:spacing w:after="0" w:line="240" w:lineRule="auto"/>
+        <w:ind w:left="1440"/>
         <w:rPr>
           <w:b/>
         </w:rPr>
-        <w:t xml:space="preserve"> </w:t>
-      </w:r>
-      <w:r>
-        <w:t xml:space="preserve">The purpose of this test is to </w:t>
-      </w:r>
-      <w:r>
-        <w:t>load</w:t>
-      </w:r>
-      <w:r>
-        <w:t xml:space="preserve"> a simulation</w:t>
+      </w:pPr>
+      <w:r>
+        <w:rPr>
+          <w:b/>
+        </w:rPr>
+        <w:t xml:space="preserve">Pre-condition: </w:t>
+      </w:r>
+      <w:r>
+        <w:t>The application is running</w:t>
+      </w:r>
+      <w:r>
+        <w:t xml:space="preserve"> and current changes have saved</w:t>
       </w:r>
       <w:r>
         <w:t>.</w:t>
@@ -7982,7 +8510,6 @@
         <w:tc>
           <w:tcPr>
             <w:tcW w:w="1276" w:type="dxa"/>
-            <w:vMerge w:val="restart"/>
           </w:tcPr>
           <w:p>
             <w:pPr>
@@ -8090,24 +8617,151 @@
           </w:p>
         </w:tc>
       </w:tr>
+    </w:tbl>
+    <w:p/>
+    <w:p>
+      <w:pPr>
+        <w:spacing w:after="0" w:line="240" w:lineRule="auto"/>
+        <w:ind w:left="1440"/>
+        <w:rPr>
+          <w:b/>
+        </w:rPr>
+      </w:pPr>
+      <w:r>
+        <w:rPr>
+          <w:b/>
+        </w:rPr>
+        <w:t xml:space="preserve">Pre-condition: </w:t>
+      </w:r>
+      <w:r>
+        <w:t>The application is running.</w:t>
+      </w:r>
+    </w:p>
+    <w:tbl>
+      <w:tblPr>
+        <w:tblStyle w:val="TableGrid"/>
+        <w:tblW w:w="8788" w:type="dxa"/>
+        <w:tblInd w:w="846" w:type="dxa"/>
+        <w:tblLook w:val="04A0" w:firstRow="1" w:lastRow="0" w:firstColumn="1" w:lastColumn="0" w:noHBand="0" w:noVBand="1"/>
+      </w:tblPr>
+      <w:tblGrid>
+        <w:gridCol w:w="1276"/>
+        <w:gridCol w:w="2408"/>
+        <w:gridCol w:w="2121"/>
+        <w:gridCol w:w="2983"/>
+      </w:tblGrid>
+      <w:tr>
+        <w:tc>
+          <w:tcPr>
+            <w:tcW w:w="1276" w:type="dxa"/>
+          </w:tcPr>
+          <w:p>
+            <w:pPr>
+              <w:spacing w:after="120"/>
+              <w:rPr>
+                <w:b/>
+                <w:sz w:val="22"/>
+              </w:rPr>
+            </w:pPr>
+            <w:r>
+              <w:rPr>
+                <w:b/>
+                <w:sz w:val="22"/>
+              </w:rPr>
+              <w:t>Test Case</w:t>
+            </w:r>
+          </w:p>
+        </w:tc>
+        <w:tc>
+          <w:tcPr>
+            <w:tcW w:w="2408" w:type="dxa"/>
+            <w:vAlign w:val="center"/>
+          </w:tcPr>
+          <w:p>
+            <w:pPr>
+              <w:spacing w:after="120"/>
+              <w:rPr>
+                <w:b/>
+                <w:sz w:val="22"/>
+              </w:rPr>
+            </w:pPr>
+            <w:r>
+              <w:rPr>
+                <w:b/>
+                <w:sz w:val="22"/>
+              </w:rPr>
+              <w:t>Method</w:t>
+            </w:r>
+          </w:p>
+        </w:tc>
+        <w:tc>
+          <w:tcPr>
+            <w:tcW w:w="2121" w:type="dxa"/>
+          </w:tcPr>
+          <w:p>
+            <w:pPr>
+              <w:spacing w:after="120"/>
+              <w:rPr>
+                <w:b/>
+                <w:sz w:val="22"/>
+              </w:rPr>
+            </w:pPr>
+            <w:r>
+              <w:rPr>
+                <w:b/>
+                <w:sz w:val="22"/>
+              </w:rPr>
+              <w:t>Expected result</w:t>
+            </w:r>
+          </w:p>
+        </w:tc>
+        <w:tc>
+          <w:tcPr>
+            <w:tcW w:w="2983" w:type="dxa"/>
+          </w:tcPr>
+          <w:p>
+            <w:pPr>
+              <w:spacing w:after="120"/>
+              <w:rPr>
+                <w:b/>
+                <w:sz w:val="22"/>
+              </w:rPr>
+            </w:pPr>
+            <w:r>
+              <w:rPr>
+                <w:b/>
+                <w:sz w:val="22"/>
+              </w:rPr>
+              <w:t>Result</w:t>
+            </w:r>
+          </w:p>
+        </w:tc>
+      </w:tr>
       <w:tr>
         <w:trPr>
-          <w:trHeight w:val="970"/>
+          <w:trHeight w:val="1870"/>
         </w:trPr>
         <w:tc>
           <w:tcPr>
             <w:tcW w:w="1276" w:type="dxa"/>
-            <w:vMerge/>
+            <w:vMerge w:val="restart"/>
           </w:tcPr>
           <w:p>
             <w:pPr>
               <w:spacing w:after="120" w:line="276" w:lineRule="auto"/>
             </w:pPr>
+            <w:r>
+              <w:rPr>
+                <w:sz w:val="22"/>
+              </w:rPr>
+              <w:t>Load a simulation.</w:t>
+            </w:r>
           </w:p>
         </w:tc>
         <w:tc>
           <w:tcPr>
             <w:tcW w:w="2408" w:type="dxa"/>
+            <w:vMerge w:val="restart"/>
             <w:vAlign w:val="center"/>
           </w:tcPr>
           <w:p>
@@ -8158,6 +8812,7 @@
         <w:tc>
           <w:tcPr>
             <w:tcW w:w="2121" w:type="dxa"/>
+            <w:vMerge w:val="restart"/>
           </w:tcPr>
           <w:p>
             <w:pPr>
@@ -8207,6 +8862,60 @@
               </w:rPr>
               <w:t>If no, system and loads an existing simulation,</w:t>
             </w:r>
+          </w:p>
+        </w:tc>
+        <w:tc>
+          <w:tcPr>
+            <w:tcW w:w="2983" w:type="dxa"/>
+          </w:tcPr>
+          <w:p>
+            <w:pPr>
+              <w:spacing w:after="120"/>
+            </w:pPr>
+          </w:p>
+        </w:tc>
+      </w:tr>
+      <w:tr>
+        <w:trPr>
+          <w:trHeight w:val="848"/>
+        </w:trPr>
+        <w:tc>
+          <w:tcPr>
+            <w:tcW w:w="1276" w:type="dxa"/>
+            <w:vMerge/>
+          </w:tcPr>
+          <w:p>
+            <w:pPr>
+              <w:spacing w:after="120" w:line="276" w:lineRule="auto"/>
+            </w:pPr>
+          </w:p>
+        </w:tc>
+        <w:tc>
+          <w:tcPr>
+            <w:tcW w:w="2408" w:type="dxa"/>
+            <w:vMerge/>
+            <w:vAlign w:val="center"/>
+          </w:tcPr>
+          <w:p>
+            <w:pPr>
+              <w:pStyle w:val="ListParagraph"/>
+              <w:numPr>
+                <w:ilvl w:val="0"/>
+                <w:numId w:val="42"/>
+              </w:numPr>
+              <w:spacing w:after="120"/>
+            </w:pPr>
+          </w:p>
+        </w:tc>
+        <w:tc>
+          <w:tcPr>
+            <w:tcW w:w="2121" w:type="dxa"/>
+            <w:vMerge/>
+          </w:tcPr>
+          <w:p>
+            <w:pPr>
+              <w:spacing w:after="120"/>
+            </w:pPr>
           </w:p>
         </w:tc>
         <w:tc>
@@ -8236,7 +8945,7 @@
           <w:b/>
         </w:rPr>
       </w:pPr>
-      <w:bookmarkStart w:id="14" w:name="_Toc446009906"/>
+      <w:bookmarkStart w:id="13" w:name="_Toc446009906"/>
       <w:r>
         <w:rPr>
           <w:rFonts w:asciiTheme="minorHAnsi" w:hAnsiTheme="minorHAnsi"/>
@@ -8244,7 +8953,7 @@
         </w:rPr>
         <w:t>Edit a road traffic flow</w:t>
       </w:r>
-      <w:bookmarkEnd w:id="14"/>
+      <w:bookmarkEnd w:id="13"/>
     </w:p>
     <w:p>
       <w:pPr>
@@ -8288,7 +8997,19 @@
         <w:t xml:space="preserve">Pre-condition: </w:t>
       </w:r>
       <w:r>
-        <w:t>A road is selected as an active component (in an active mode).</w:t>
+        <w:t xml:space="preserve">A </w:t>
+      </w:r>
+      <w:r>
+        <w:t>crossing</w:t>
+      </w:r>
+      <w:r>
+        <w:t xml:space="preserve"> is selected as an active component (in an active mode)</w:t>
+      </w:r>
+      <w:r>
+        <w:t xml:space="preserve"> and the simulation is not running</w:t>
+      </w:r>
+      <w:r>
+        <w:t>.</w:t>
       </w:r>
     </w:p>
     <w:tbl>
@@ -8398,7 +9119,6 @@
         <w:tc>
           <w:tcPr>
             <w:tcW w:w="1276" w:type="dxa"/>
-            <w:vMerge w:val="restart"/>
           </w:tcPr>
           <w:p>
             <w:pPr>
@@ -8411,6 +9131,7 @@
               <w:rPr>
                 <w:sz w:val="22"/>
               </w:rPr>
+              <w:lastRenderedPageBreak/>
               <w:t>Edit a road traffic flow.</w:t>
             </w:r>
           </w:p>
@@ -8436,7 +9157,31 @@
               <w:rPr>
                 <w:sz w:val="22"/>
               </w:rPr>
-              <w:t>User inputs the new flow.</w:t>
+              <w:t>User inputs</w:t>
+            </w:r>
+            <w:r>
+              <w:rPr>
+                <w:sz w:val="22"/>
+              </w:rPr>
+              <w:t xml:space="preserve"> a positive value for</w:t>
+            </w:r>
+            <w:r>
+              <w:rPr>
+                <w:sz w:val="22"/>
+              </w:rPr>
+              <w:t xml:space="preserve"> the </w:t>
+            </w:r>
+            <w:r>
+              <w:rPr>
+                <w:sz w:val="22"/>
+              </w:rPr>
+              <w:t>car</w:t>
+            </w:r>
+            <w:r>
+              <w:rPr>
+                <w:sz w:val="22"/>
+              </w:rPr>
+              <w:t xml:space="preserve"> flow.</w:t>
             </w:r>
           </w:p>
           <w:p>
@@ -8455,7 +9200,19 @@
               <w:rPr>
                 <w:sz w:val="22"/>
               </w:rPr>
-              <w:t>User confirms new value.</w:t>
+              <w:t xml:space="preserve">User </w:t>
+            </w:r>
+            <w:r>
+              <w:rPr>
+                <w:sz w:val="22"/>
+              </w:rPr>
+              <w:t>clicks Update</w:t>
+            </w:r>
+            <w:r>
+              <w:rPr>
+                <w:sz w:val="22"/>
+              </w:rPr>
+              <w:t>.</w:t>
             </w:r>
           </w:p>
         </w:tc>
@@ -8488,6 +9245,132 @@
                 <w:sz w:val="22"/>
               </w:rPr>
             </w:pPr>
+          </w:p>
+        </w:tc>
+      </w:tr>
+    </w:tbl>
+    <w:p/>
+    <w:p>
+      <w:pPr>
+        <w:spacing w:after="0"/>
+        <w:ind w:left="1440"/>
+        <w:rPr>
+          <w:b/>
+        </w:rPr>
+      </w:pPr>
+      <w:r>
+        <w:rPr>
+          <w:b/>
+        </w:rPr>
+        <w:t xml:space="preserve">Pre-condition: </w:t>
+      </w:r>
+      <w:r>
+        <w:t>A road is selected as an active component (in an active mode)</w:t>
+      </w:r>
+      <w:r>
+        <w:t xml:space="preserve"> and the simulation is not running</w:t>
+      </w:r>
+      <w:r>
+        <w:t>.</w:t>
+      </w:r>
+    </w:p>
+    <w:tbl>
+      <w:tblPr>
+        <w:tblStyle w:val="TableGrid"/>
+        <w:tblW w:w="8788" w:type="dxa"/>
+        <w:tblInd w:w="846" w:type="dxa"/>
+        <w:tblLook w:val="04A0" w:firstRow="1" w:lastRow="0" w:firstColumn="1" w:lastColumn="0" w:noHBand="0" w:noVBand="1"/>
+      </w:tblPr>
+      <w:tblGrid>
+        <w:gridCol w:w="1276"/>
+        <w:gridCol w:w="2408"/>
+        <w:gridCol w:w="2128"/>
+        <w:gridCol w:w="2976"/>
+      </w:tblGrid>
+      <w:tr>
+        <w:tc>
+          <w:tcPr>
+            <w:tcW w:w="1276" w:type="dxa"/>
+          </w:tcPr>
+          <w:p>
+            <w:pPr>
+              <w:spacing w:after="120"/>
+              <w:rPr>
+                <w:b/>
+                <w:sz w:val="22"/>
+              </w:rPr>
+            </w:pPr>
+            <w:r>
+              <w:rPr>
+                <w:b/>
+                <w:sz w:val="22"/>
+              </w:rPr>
+              <w:t>Test Case</w:t>
+            </w:r>
+          </w:p>
+        </w:tc>
+        <w:tc>
+          <w:tcPr>
+            <w:tcW w:w="2408" w:type="dxa"/>
+            <w:vAlign w:val="center"/>
+          </w:tcPr>
+          <w:p>
+            <w:pPr>
+              <w:spacing w:after="120"/>
+              <w:rPr>
+                <w:b/>
+                <w:sz w:val="22"/>
+              </w:rPr>
+            </w:pPr>
+            <w:r>
+              <w:rPr>
+                <w:b/>
+                <w:sz w:val="22"/>
+              </w:rPr>
+              <w:t>Method</w:t>
+            </w:r>
+          </w:p>
+        </w:tc>
+        <w:tc>
+          <w:tcPr>
+            <w:tcW w:w="2128" w:type="dxa"/>
+          </w:tcPr>
+          <w:p>
+            <w:pPr>
+              <w:spacing w:after="120"/>
+              <w:rPr>
+                <w:b/>
+                <w:sz w:val="22"/>
+              </w:rPr>
+            </w:pPr>
+            <w:r>
+              <w:rPr>
+                <w:b/>
+                <w:sz w:val="22"/>
+              </w:rPr>
+              <w:t>Expected result</w:t>
+            </w:r>
+          </w:p>
+        </w:tc>
+        <w:tc>
+          <w:tcPr>
+            <w:tcW w:w="2976" w:type="dxa"/>
+          </w:tcPr>
+          <w:p>
+            <w:pPr>
+              <w:spacing w:after="120"/>
+              <w:rPr>
+                <w:b/>
+                <w:sz w:val="22"/>
+              </w:rPr>
+            </w:pPr>
+            <w:r>
+              <w:rPr>
+                <w:b/>
+                <w:sz w:val="22"/>
+              </w:rPr>
+              <w:t>Result</w:t>
+            </w:r>
           </w:p>
         </w:tc>
       </w:tr>
@@ -8498,12 +9381,17 @@
         <w:tc>
           <w:tcPr>
             <w:tcW w:w="1276" w:type="dxa"/>
-            <w:vMerge/>
           </w:tcPr>
           <w:p>
             <w:pPr>
               <w:spacing w:after="120" w:line="276" w:lineRule="auto"/>
             </w:pPr>
+            <w:r>
+              <w:rPr>
+                <w:sz w:val="22"/>
+              </w:rPr>
+              <w:t>Edit a road traffic flow.</w:t>
+            </w:r>
           </w:p>
         </w:tc>
         <w:tc>
@@ -8516,7 +9404,7 @@
               <w:pStyle w:val="ListParagraph"/>
               <w:numPr>
                 <w:ilvl w:val="0"/>
-                <w:numId w:val="13"/>
+                <w:numId w:val="59"/>
               </w:numPr>
               <w:spacing w:after="160" w:line="259" w:lineRule="auto"/>
             </w:pPr>
@@ -8531,6 +9419,12 @@
                 <w:sz w:val="22"/>
               </w:rPr>
               <w:t>a negative value or non-digit value</w:t>
+            </w:r>
+            <w:r>
+              <w:rPr>
+                <w:sz w:val="22"/>
+              </w:rPr>
+              <w:t xml:space="preserve"> for car flow</w:t>
             </w:r>
           </w:p>
           <w:p>
@@ -8538,7 +9432,7 @@
               <w:pStyle w:val="ListParagraph"/>
               <w:numPr>
                 <w:ilvl w:val="0"/>
-                <w:numId w:val="13"/>
+                <w:numId w:val="59"/>
               </w:numPr>
               <w:spacing w:after="160" w:line="259" w:lineRule="auto"/>
             </w:pPr>
@@ -8546,7 +9440,19 @@
               <w:rPr>
                 <w:sz w:val="22"/>
               </w:rPr>
-              <w:t>User confirms new value.</w:t>
+              <w:t xml:space="preserve">User </w:t>
+            </w:r>
+            <w:r>
+              <w:rPr>
+                <w:sz w:val="22"/>
+              </w:rPr>
+              <w:t>clicks Update</w:t>
+            </w:r>
+            <w:r>
+              <w:rPr>
+                <w:sz w:val="22"/>
+              </w:rPr>
+              <w:t>.</w:t>
             </w:r>
           </w:p>
         </w:tc>
@@ -8602,7 +9508,7 @@
           <w:b/>
         </w:rPr>
       </w:pPr>
-      <w:bookmarkStart w:id="15" w:name="_Toc446009907"/>
+      <w:bookmarkStart w:id="14" w:name="_Toc446009907"/>
       <w:r>
         <w:rPr>
           <w:rFonts w:asciiTheme="minorHAnsi" w:hAnsiTheme="minorHAnsi"/>
@@ -8610,7 +9516,7 @@
         </w:rPr>
         <w:t>Start a simulation</w:t>
       </w:r>
-      <w:bookmarkEnd w:id="15"/>
+      <w:bookmarkEnd w:id="14"/>
     </w:p>
     <w:p>
       <w:pPr>
@@ -8657,7 +9563,16 @@
         <w:t xml:space="preserve">Pre-condition: </w:t>
       </w:r>
       <w:r>
-        <w:t>The application is running and the simulation isn’t running.</w:t>
+        <w:t xml:space="preserve">The application is running, </w:t>
+      </w:r>
+      <w:r>
+        <w:t>the simulation isn’t running</w:t>
+      </w:r>
+      <w:r>
+        <w:t xml:space="preserve"> and all the crossings are well connected with each other</w:t>
+      </w:r>
+      <w:r>
+        <w:t>.</w:t>
       </w:r>
     </w:p>
     <w:tbl>
@@ -8767,7 +9682,6 @@
         <w:tc>
           <w:tcPr>
             <w:tcW w:w="1276" w:type="dxa"/>
-            <w:vMerge w:val="restart"/>
           </w:tcPr>
           <w:p>
             <w:pPr>
@@ -8780,7 +9694,6 @@
               <w:rPr>
                 <w:sz w:val="22"/>
               </w:rPr>
-              <w:lastRenderedPageBreak/>
               <w:t>Start a simulation.</w:t>
             </w:r>
           </w:p>
@@ -8802,16 +9715,16 @@
                 <w:sz w:val="22"/>
               </w:rPr>
             </w:pPr>
-            <w:bookmarkStart w:id="16" w:name="OLE_LINK1"/>
-            <w:bookmarkStart w:id="17" w:name="OLE_LINK2"/>
+            <w:bookmarkStart w:id="15" w:name="OLE_LINK1"/>
+            <w:bookmarkStart w:id="16" w:name="OLE_LINK2"/>
             <w:r>
               <w:rPr>
                 <w:sz w:val="22"/>
               </w:rPr>
               <w:t>User accesses the start functionality.</w:t>
             </w:r>
+            <w:bookmarkEnd w:id="15"/>
             <w:bookmarkEnd w:id="16"/>
-            <w:bookmarkEnd w:id="17"/>
           </w:p>
         </w:tc>
         <w:tc>
@@ -8844,6 +9757,135 @@
                 <w:sz w:val="22"/>
               </w:rPr>
             </w:pPr>
+          </w:p>
+        </w:tc>
+      </w:tr>
+    </w:tbl>
+    <w:p/>
+    <w:p>
+      <w:pPr>
+        <w:spacing w:after="0"/>
+        <w:ind w:left="1440"/>
+        <w:rPr>
+          <w:b/>
+        </w:rPr>
+      </w:pPr>
+      <w:r>
+        <w:rPr>
+          <w:b/>
+        </w:rPr>
+        <w:t xml:space="preserve">Pre-condition: </w:t>
+      </w:r>
+      <w:r>
+        <w:t xml:space="preserve">The application is running, </w:t>
+      </w:r>
+      <w:r>
+        <w:t>the simulation isn’t running</w:t>
+      </w:r>
+      <w:r>
+        <w:t xml:space="preserve"> and there are only two crossings on 1*1 slot and 9*9 slot without any connections</w:t>
+      </w:r>
+      <w:r>
+        <w:t>.</w:t>
+      </w:r>
+    </w:p>
+    <w:tbl>
+      <w:tblPr>
+        <w:tblStyle w:val="TableGrid"/>
+        <w:tblW w:w="8788" w:type="dxa"/>
+        <w:tblInd w:w="846" w:type="dxa"/>
+        <w:tblLook w:val="04A0" w:firstRow="1" w:lastRow="0" w:firstColumn="1" w:lastColumn="0" w:noHBand="0" w:noVBand="1"/>
+      </w:tblPr>
+      <w:tblGrid>
+        <w:gridCol w:w="1276"/>
+        <w:gridCol w:w="2469"/>
+        <w:gridCol w:w="2052"/>
+        <w:gridCol w:w="2991"/>
+      </w:tblGrid>
+      <w:tr>
+        <w:tc>
+          <w:tcPr>
+            <w:tcW w:w="1276" w:type="dxa"/>
+          </w:tcPr>
+          <w:p>
+            <w:pPr>
+              <w:spacing w:after="120"/>
+              <w:rPr>
+                <w:b/>
+                <w:sz w:val="22"/>
+              </w:rPr>
+            </w:pPr>
+            <w:r>
+              <w:rPr>
+                <w:b/>
+                <w:sz w:val="22"/>
+              </w:rPr>
+              <w:t>Test Case</w:t>
+            </w:r>
+          </w:p>
+        </w:tc>
+        <w:tc>
+          <w:tcPr>
+            <w:tcW w:w="2469" w:type="dxa"/>
+            <w:vAlign w:val="center"/>
+          </w:tcPr>
+          <w:p>
+            <w:pPr>
+              <w:spacing w:after="120"/>
+              <w:rPr>
+                <w:b/>
+                <w:sz w:val="22"/>
+              </w:rPr>
+            </w:pPr>
+            <w:r>
+              <w:rPr>
+                <w:b/>
+                <w:sz w:val="22"/>
+              </w:rPr>
+              <w:t>Method</w:t>
+            </w:r>
+          </w:p>
+        </w:tc>
+        <w:tc>
+          <w:tcPr>
+            <w:tcW w:w="2052" w:type="dxa"/>
+          </w:tcPr>
+          <w:p>
+            <w:pPr>
+              <w:spacing w:after="120"/>
+              <w:rPr>
+                <w:b/>
+                <w:sz w:val="22"/>
+              </w:rPr>
+            </w:pPr>
+            <w:r>
+              <w:rPr>
+                <w:b/>
+                <w:sz w:val="22"/>
+              </w:rPr>
+              <w:t>Expected result</w:t>
+            </w:r>
+          </w:p>
+        </w:tc>
+        <w:tc>
+          <w:tcPr>
+            <w:tcW w:w="2991" w:type="dxa"/>
+          </w:tcPr>
+          <w:p>
+            <w:pPr>
+              <w:spacing w:after="120"/>
+              <w:rPr>
+                <w:b/>
+                <w:sz w:val="22"/>
+              </w:rPr>
+            </w:pPr>
+            <w:r>
+              <w:rPr>
+                <w:b/>
+                <w:sz w:val="22"/>
+              </w:rPr>
+              <w:t>Result</w:t>
+            </w:r>
           </w:p>
         </w:tc>
       </w:tr>
@@ -8854,7 +9896,6 @@
         <w:tc>
           <w:tcPr>
             <w:tcW w:w="1276" w:type="dxa"/>
-            <w:vMerge/>
           </w:tcPr>
           <w:p>
             <w:pPr>
@@ -8863,6 +9904,12 @@
                 <w:sz w:val="22"/>
               </w:rPr>
             </w:pPr>
+            <w:r>
+              <w:rPr>
+                <w:sz w:val="22"/>
+              </w:rPr>
+              <w:t>Start a simulation.</w:t>
+            </w:r>
           </w:p>
         </w:tc>
         <w:tc>
@@ -8886,7 +9933,13 @@
               <w:rPr>
                 <w:sz w:val="22"/>
               </w:rPr>
-              <w:t>User accesses the start functionality without well connected all crossings.</w:t>
+              <w:t>User a</w:t>
+            </w:r>
+            <w:r>
+              <w:rPr>
+                <w:sz w:val="22"/>
+              </w:rPr>
+              <w:t>ccesses the start functionality.</w:t>
             </w:r>
           </w:p>
         </w:tc>
@@ -8924,10 +9977,6 @@
         </w:tc>
       </w:tr>
     </w:tbl>
-    <w:p/>
-    <w:p/>
-    <w:p/>
-    <w:p/>
     <w:p/>
     <w:p>
       <w:pPr>
@@ -8943,7 +9992,7 @@
           <w:b/>
         </w:rPr>
       </w:pPr>
-      <w:bookmarkStart w:id="18" w:name="_Toc446009908"/>
+      <w:bookmarkStart w:id="17" w:name="_Toc446009908"/>
       <w:r>
         <w:rPr>
           <w:rFonts w:asciiTheme="minorHAnsi" w:hAnsiTheme="minorHAnsi"/>
@@ -8951,7 +10000,7 @@
         </w:rPr>
         <w:t>Stop a simulation</w:t>
       </w:r>
-      <w:bookmarkEnd w:id="18"/>
+      <w:bookmarkEnd w:id="17"/>
     </w:p>
     <w:p>
       <w:pPr>
@@ -9123,6 +10172,7 @@
               <w:rPr>
                 <w:sz w:val="22"/>
               </w:rPr>
+              <w:lastRenderedPageBreak/>
               <w:t>Stop a simulation.</w:t>
             </w:r>
           </w:p>
@@ -9214,7 +10264,7 @@
           <w:b/>
         </w:rPr>
       </w:pPr>
-      <w:bookmarkStart w:id="19" w:name="_Toc446009909"/>
+      <w:bookmarkStart w:id="18" w:name="_Toc446009909"/>
       <w:r>
         <w:rPr>
           <w:rFonts w:asciiTheme="minorHAnsi" w:hAnsiTheme="minorHAnsi"/>
@@ -9222,7 +10272,7 @@
         </w:rPr>
         <w:t>Pause a simulation</w:t>
       </w:r>
-      <w:bookmarkEnd w:id="19"/>
+      <w:bookmarkEnd w:id="18"/>
     </w:p>
     <w:p>
       <w:pPr>
@@ -9472,7 +10522,7 @@
           <w:b/>
         </w:rPr>
       </w:pPr>
-      <w:bookmarkStart w:id="20" w:name="_Toc446009910"/>
+      <w:bookmarkStart w:id="19" w:name="_Toc446009910"/>
       <w:r>
         <w:rPr>
           <w:rFonts w:asciiTheme="minorHAnsi" w:hAnsiTheme="minorHAnsi"/>
@@ -9480,7 +10530,7 @@
         </w:rPr>
         <w:t>Restart a simulation</w:t>
       </w:r>
-      <w:bookmarkEnd w:id="20"/>
+      <w:bookmarkEnd w:id="19"/>
     </w:p>
     <w:p>
       <w:pPr>
@@ -9730,7 +10780,7 @@
           <w:b/>
         </w:rPr>
       </w:pPr>
-      <w:bookmarkStart w:id="21" w:name="_Toc446009911"/>
+      <w:bookmarkStart w:id="20" w:name="_Toc446009911"/>
       <w:r>
         <w:rPr>
           <w:rFonts w:asciiTheme="minorHAnsi" w:hAnsiTheme="minorHAnsi"/>
@@ -9738,7 +10788,7 @@
         </w:rPr>
         <w:t>Undo an action</w:t>
       </w:r>
-      <w:bookmarkEnd w:id="21"/>
+      <w:bookmarkEnd w:id="20"/>
     </w:p>
     <w:p>
       <w:pPr>
@@ -9813,7 +10863,19 @@
         <w:rPr>
           <w:rFonts w:cs="Arial"/>
         </w:rPr>
-        <w:t xml:space="preserve"> running.</w:t>
+        <w:t xml:space="preserve"> running</w:t>
+      </w:r>
+      <w:r>
+        <w:rPr>
+          <w:rFonts w:cs="Arial"/>
+        </w:rPr>
+        <w:t>, there was a type 1 crossing on 1*1 slot and user deleted it from the previous step</w:t>
+      </w:r>
+      <w:r>
+        <w:rPr>
+          <w:rFonts w:cs="Arial"/>
+        </w:rPr>
+        <w:t>.</w:t>
       </w:r>
     </w:p>
     <w:tbl>
@@ -9975,8 +11037,16 @@
               <w:rPr>
                 <w:sz w:val="22"/>
               </w:rPr>
-              <w:t>System restores the previous state of the application before the action was performed.</w:t>
-            </w:r>
+              <w:t xml:space="preserve">System restores </w:t>
+            </w:r>
+            <w:r>
+              <w:rPr>
+                <w:sz w:val="22"/>
+              </w:rPr>
+              <w:t>the deleted type 1 crossing on 1*1 slot and the crossing is deleted from recycle bin.</w:t>
+            </w:r>
+            <w:bookmarkStart w:id="21" w:name="_GoBack"/>
+            <w:bookmarkEnd w:id="21"/>
           </w:p>
         </w:tc>
         <w:tc>
@@ -9994,13 +11064,6 @@
         </w:tc>
       </w:tr>
     </w:tbl>
-    <w:p>
-      <w:pPr>
-        <w:rPr>
-          <w:lang w:val="bg-BG"/>
-        </w:rPr>
-      </w:pPr>
-    </w:p>
     <w:p>
       <w:pPr>
         <w:rPr>
@@ -10267,6 +11330,7 @@
                 <w:sz w:val="22"/>
                 <w:szCs w:val="24"/>
               </w:rPr>
+              <w:lastRenderedPageBreak/>
               <w:t>Redo an action</w:t>
             </w:r>
             <w:r>
@@ -10860,7 +11924,6 @@
                 <w:sz w:val="22"/>
                 <w:szCs w:val="24"/>
               </w:rPr>
-              <w:lastRenderedPageBreak/>
               <w:t>Save simulation result</w:t>
             </w:r>
             <w:r>
@@ -11220,6 +12283,7 @@
                 <w:sz w:val="22"/>
                 <w:szCs w:val="24"/>
               </w:rPr>
+              <w:lastRenderedPageBreak/>
               <w:t>Show</w:t>
             </w:r>
             <w:r>
@@ -11868,7 +12932,6 @@
                 <w:sz w:val="22"/>
                 <w:szCs w:val="24"/>
               </w:rPr>
-              <w:lastRenderedPageBreak/>
               <w:t xml:space="preserve">System </w:t>
             </w:r>
             <w:r>
@@ -12393,6 +13456,7 @@
                 <w:sz w:val="22"/>
                 <w:szCs w:val="24"/>
               </w:rPr>
+              <w:lastRenderedPageBreak/>
               <w:t>Override simulation.</w:t>
             </w:r>
           </w:p>
@@ -12919,7 +13983,6 @@
                 <w:sz w:val="22"/>
                 <w:szCs w:val="24"/>
               </w:rPr>
-              <w:lastRenderedPageBreak/>
               <w:t>Test Case</w:t>
             </w:r>
           </w:p>
@@ -13443,6 +14506,7 @@
           <w:rFonts w:asciiTheme="minorHAnsi" w:hAnsiTheme="minorHAnsi"/>
           <w:b/>
         </w:rPr>
+        <w:lastRenderedPageBreak/>
         <w:t>Startup the application</w:t>
       </w:r>
       <w:bookmarkEnd w:id="28"/>
@@ -13978,7 +15042,6 @@
                 <w:sz w:val="22"/>
                 <w:szCs w:val="24"/>
               </w:rPr>
-              <w:lastRenderedPageBreak/>
               <w:t>Test Case</w:t>
             </w:r>
           </w:p>
@@ -14499,6 +15562,7 @@
                 <w:sz w:val="22"/>
                 <w:szCs w:val="24"/>
               </w:rPr>
+              <w:lastRenderedPageBreak/>
               <w:t>Test Case</w:t>
             </w:r>
           </w:p>
@@ -15056,7 +16120,6 @@
                 <w:sz w:val="22"/>
                 <w:szCs w:val="24"/>
               </w:rPr>
-              <w:lastRenderedPageBreak/>
               <w:t>Test Case</w:t>
             </w:r>
           </w:p>
@@ -16914,7 +17977,6 @@
                 <w:sz w:val="22"/>
                 <w:szCs w:val="24"/>
               </w:rPr>
-              <w:lastRenderedPageBreak/>
               <w:t>Test Case</w:t>
             </w:r>
           </w:p>
@@ -18784,7 +19846,6 @@
         <w:rPr>
           <w:b/>
         </w:rPr>
-        <w:lastRenderedPageBreak/>
         <w:t>A</w:t>
       </w:r>
       <w:r>
@@ -19360,6 +20421,7 @@
         <w:rPr>
           <w:b/>
         </w:rPr>
+        <w:lastRenderedPageBreak/>
         <w:t>Empty the recycle bin</w:t>
       </w:r>
       <w:bookmarkEnd w:id="330"/>
@@ -20008,7 +21070,7 @@
           <w:rPr>
             <w:noProof/>
           </w:rPr>
-          <w:t>4</w:t>
+          <w:t>8</w:t>
         </w:r>
         <w:r>
           <w:rPr>
@@ -22824,6 +23886,95 @@
     </w:lvl>
   </w:abstractNum>
   <w:abstractNum w:abstractNumId="28" w15:restartNumberingAfterBreak="0">
+    <w:nsid w:val="3CBA70C6"/>
+    <w:multiLevelType w:val="hybridMultilevel"/>
+    <w:tmpl w:val="5D26D8E2"/>
+    <w:lvl w:ilvl="0" w:tplc="12769C4C">
+      <w:start w:val="1"/>
+      <w:numFmt w:val="decimal"/>
+      <w:lvlText w:val="%1."/>
+      <w:lvlJc w:val="left"/>
+      <w:pPr>
+        <w:ind w:left="360" w:hanging="360"/>
+      </w:pPr>
+      <w:rPr>
+        <w:rFonts w:hint="default"/>
+      </w:rPr>
+    </w:lvl>
+    <w:lvl w:ilvl="1" w:tplc="08090019" w:tentative="1">
+      <w:start w:val="1"/>
+      <w:numFmt w:val="lowerLetter"/>
+      <w:lvlText w:val="%2."/>
+      <w:lvlJc w:val="left"/>
+      <w:pPr>
+        <w:ind w:left="1440" w:hanging="360"/>
+      </w:pPr>
+    </w:lvl>
+    <w:lvl w:ilvl="2" w:tplc="0809001B" w:tentative="1">
+      <w:start w:val="1"/>
+      <w:numFmt w:val="lowerRoman"/>
+      <w:lvlText w:val="%3."/>
+      <w:lvlJc w:val="right"/>
+      <w:pPr>
+        <w:ind w:left="2160" w:hanging="180"/>
+      </w:pPr>
+    </w:lvl>
+    <w:lvl w:ilvl="3" w:tplc="0809000F" w:tentative="1">
+      <w:start w:val="1"/>
+      <w:numFmt w:val="decimal"/>
+      <w:lvlText w:val="%4."/>
+      <w:lvlJc w:val="left"/>
+      <w:pPr>
+        <w:ind w:left="2880" w:hanging="360"/>
+      </w:pPr>
+    </w:lvl>
+    <w:lvl w:ilvl="4" w:tplc="08090019" w:tentative="1">
+      <w:start w:val="1"/>
+      <w:numFmt w:val="lowerLetter"/>
+      <w:lvlText w:val="%5."/>
+      <w:lvlJc w:val="left"/>
+      <w:pPr>
+        <w:ind w:left="3600" w:hanging="360"/>
+      </w:pPr>
+    </w:lvl>
+    <w:lvl w:ilvl="5" w:tplc="0809001B" w:tentative="1">
+      <w:start w:val="1"/>
+      <w:numFmt w:val="lowerRoman"/>
+      <w:lvlText w:val="%6."/>
+      <w:lvlJc w:val="right"/>
+      <w:pPr>
+        <w:ind w:left="4320" w:hanging="180"/>
+      </w:pPr>
+    </w:lvl>
+    <w:lvl w:ilvl="6" w:tplc="0809000F" w:tentative="1">
+      <w:start w:val="1"/>
+      <w:numFmt w:val="decimal"/>
+      <w:lvlText w:val="%7."/>
+      <w:lvlJc w:val="left"/>
+      <w:pPr>
+        <w:ind w:left="5040" w:hanging="360"/>
+      </w:pPr>
+    </w:lvl>
+    <w:lvl w:ilvl="7" w:tplc="08090019" w:tentative="1">
+      <w:start w:val="1"/>
+      <w:numFmt w:val="lowerLetter"/>
+      <w:lvlText w:val="%8."/>
+      <w:lvlJc w:val="left"/>
+      <w:pPr>
+        <w:ind w:left="5760" w:hanging="360"/>
+      </w:pPr>
+    </w:lvl>
+    <w:lvl w:ilvl="8" w:tplc="0809001B" w:tentative="1">
+      <w:start w:val="1"/>
+      <w:numFmt w:val="lowerRoman"/>
+      <w:lvlText w:val="%9."/>
+      <w:lvlJc w:val="right"/>
+      <w:pPr>
+        <w:ind w:left="6480" w:hanging="180"/>
+      </w:pPr>
+    </w:lvl>
+  </w:abstractNum>
+  <w:abstractNum w:abstractNumId="29" w15:restartNumberingAfterBreak="0">
     <w:nsid w:val="3E404ED3"/>
     <w:multiLevelType w:val="hybridMultilevel"/>
     <w:tmpl w:val="BD4EE60A"/>
@@ -22912,7 +24063,7 @@
       </w:pPr>
     </w:lvl>
   </w:abstractNum>
-  <w:abstractNum w:abstractNumId="29" w15:restartNumberingAfterBreak="0">
+  <w:abstractNum w:abstractNumId="30" w15:restartNumberingAfterBreak="0">
     <w:nsid w:val="41410F18"/>
     <w:multiLevelType w:val="hybridMultilevel"/>
     <w:tmpl w:val="58B46194"/>
@@ -23001,7 +24152,7 @@
       </w:pPr>
     </w:lvl>
   </w:abstractNum>
-  <w:abstractNum w:abstractNumId="30" w15:restartNumberingAfterBreak="0">
+  <w:abstractNum w:abstractNumId="31" w15:restartNumberingAfterBreak="0">
     <w:nsid w:val="42382DB4"/>
     <w:multiLevelType w:val="hybridMultilevel"/>
     <w:tmpl w:val="E8106CF8"/>
@@ -23090,7 +24241,7 @@
       </w:pPr>
     </w:lvl>
   </w:abstractNum>
-  <w:abstractNum w:abstractNumId="31" w15:restartNumberingAfterBreak="0">
+  <w:abstractNum w:abstractNumId="32" w15:restartNumberingAfterBreak="0">
     <w:nsid w:val="47FE0C2E"/>
     <w:multiLevelType w:val="hybridMultilevel"/>
     <w:tmpl w:val="E43EADD8"/>
@@ -23179,7 +24330,7 @@
       </w:pPr>
     </w:lvl>
   </w:abstractNum>
-  <w:abstractNum w:abstractNumId="32" w15:restartNumberingAfterBreak="0">
+  <w:abstractNum w:abstractNumId="33" w15:restartNumberingAfterBreak="0">
     <w:nsid w:val="497D731E"/>
     <w:multiLevelType w:val="hybridMultilevel"/>
     <w:tmpl w:val="094888B8"/>
@@ -23268,7 +24419,7 @@
       </w:pPr>
     </w:lvl>
   </w:abstractNum>
-  <w:abstractNum w:abstractNumId="33" w15:restartNumberingAfterBreak="0">
+  <w:abstractNum w:abstractNumId="34" w15:restartNumberingAfterBreak="0">
     <w:nsid w:val="4FD90713"/>
     <w:multiLevelType w:val="hybridMultilevel"/>
     <w:tmpl w:val="32DEB9B0"/>
@@ -23357,7 +24508,7 @@
       </w:pPr>
     </w:lvl>
   </w:abstractNum>
-  <w:abstractNum w:abstractNumId="34" w15:restartNumberingAfterBreak="0">
+  <w:abstractNum w:abstractNumId="35" w15:restartNumberingAfterBreak="0">
     <w:nsid w:val="50D13691"/>
     <w:multiLevelType w:val="hybridMultilevel"/>
     <w:tmpl w:val="3C666FD2"/>
@@ -23446,7 +24597,7 @@
       </w:pPr>
     </w:lvl>
   </w:abstractNum>
-  <w:abstractNum w:abstractNumId="35" w15:restartNumberingAfterBreak="0">
+  <w:abstractNum w:abstractNumId="36" w15:restartNumberingAfterBreak="0">
     <w:nsid w:val="510C7E81"/>
     <w:multiLevelType w:val="multilevel"/>
     <w:tmpl w:val="3032696C"/>
@@ -23559,7 +24710,7 @@
       </w:rPr>
     </w:lvl>
   </w:abstractNum>
-  <w:abstractNum w:abstractNumId="36" w15:restartNumberingAfterBreak="0">
+  <w:abstractNum w:abstractNumId="37" w15:restartNumberingAfterBreak="0">
     <w:nsid w:val="522F2829"/>
     <w:multiLevelType w:val="multilevel"/>
     <w:tmpl w:val="3032696C"/>
@@ -23672,7 +24823,7 @@
       </w:rPr>
     </w:lvl>
   </w:abstractNum>
-  <w:abstractNum w:abstractNumId="37" w15:restartNumberingAfterBreak="0">
+  <w:abstractNum w:abstractNumId="38" w15:restartNumberingAfterBreak="0">
     <w:nsid w:val="560A182C"/>
     <w:multiLevelType w:val="hybridMultilevel"/>
     <w:tmpl w:val="1D269082"/>
@@ -23761,7 +24912,7 @@
       </w:pPr>
     </w:lvl>
   </w:abstractNum>
-  <w:abstractNum w:abstractNumId="38" w15:restartNumberingAfterBreak="0">
+  <w:abstractNum w:abstractNumId="39" w15:restartNumberingAfterBreak="0">
     <w:nsid w:val="58AB606D"/>
     <w:multiLevelType w:val="hybridMultilevel"/>
     <w:tmpl w:val="216CA19C"/>
@@ -23850,7 +25001,7 @@
       </w:pPr>
     </w:lvl>
   </w:abstractNum>
-  <w:abstractNum w:abstractNumId="39" w15:restartNumberingAfterBreak="0">
+  <w:abstractNum w:abstractNumId="40" w15:restartNumberingAfterBreak="0">
     <w:nsid w:val="5B3C64B8"/>
     <w:multiLevelType w:val="hybridMultilevel"/>
     <w:tmpl w:val="7846AFD4"/>
@@ -23939,7 +25090,7 @@
       </w:pPr>
     </w:lvl>
   </w:abstractNum>
-  <w:abstractNum w:abstractNumId="40" w15:restartNumberingAfterBreak="0">
+  <w:abstractNum w:abstractNumId="41" w15:restartNumberingAfterBreak="0">
     <w:nsid w:val="5BE40FEB"/>
     <w:multiLevelType w:val="hybridMultilevel"/>
     <w:tmpl w:val="C14032E6"/>
@@ -24028,7 +25179,7 @@
       </w:pPr>
     </w:lvl>
   </w:abstractNum>
-  <w:abstractNum w:abstractNumId="41" w15:restartNumberingAfterBreak="0">
+  <w:abstractNum w:abstractNumId="42" w15:restartNumberingAfterBreak="0">
     <w:nsid w:val="5CD5245D"/>
     <w:multiLevelType w:val="hybridMultilevel"/>
     <w:tmpl w:val="BD4EE60A"/>
@@ -24117,7 +25268,7 @@
       </w:pPr>
     </w:lvl>
   </w:abstractNum>
-  <w:abstractNum w:abstractNumId="42" w15:restartNumberingAfterBreak="0">
+  <w:abstractNum w:abstractNumId="43" w15:restartNumberingAfterBreak="0">
     <w:nsid w:val="5E9D71D4"/>
     <w:multiLevelType w:val="hybridMultilevel"/>
     <w:tmpl w:val="3A52B56A"/>
@@ -24206,7 +25357,7 @@
       </w:pPr>
     </w:lvl>
   </w:abstractNum>
-  <w:abstractNum w:abstractNumId="43" w15:restartNumberingAfterBreak="0">
+  <w:abstractNum w:abstractNumId="44" w15:restartNumberingAfterBreak="0">
     <w:nsid w:val="5EBD3A2C"/>
     <w:multiLevelType w:val="hybridMultilevel"/>
     <w:tmpl w:val="C0FC04A6"/>
@@ -24295,7 +25446,7 @@
       </w:pPr>
     </w:lvl>
   </w:abstractNum>
-  <w:abstractNum w:abstractNumId="44" w15:restartNumberingAfterBreak="0">
+  <w:abstractNum w:abstractNumId="45" w15:restartNumberingAfterBreak="0">
     <w:nsid w:val="5F3429EA"/>
     <w:multiLevelType w:val="hybridMultilevel"/>
     <w:tmpl w:val="8046815E"/>
@@ -24384,7 +25535,7 @@
       </w:pPr>
     </w:lvl>
   </w:abstractNum>
-  <w:abstractNum w:abstractNumId="45" w15:restartNumberingAfterBreak="0">
+  <w:abstractNum w:abstractNumId="46" w15:restartNumberingAfterBreak="0">
     <w:nsid w:val="62005914"/>
     <w:multiLevelType w:val="hybridMultilevel"/>
     <w:tmpl w:val="580C1948"/>
@@ -24473,7 +25624,7 @@
       </w:pPr>
     </w:lvl>
   </w:abstractNum>
-  <w:abstractNum w:abstractNumId="46" w15:restartNumberingAfterBreak="0">
+  <w:abstractNum w:abstractNumId="47" w15:restartNumberingAfterBreak="0">
     <w:nsid w:val="636A18A1"/>
     <w:multiLevelType w:val="hybridMultilevel"/>
     <w:tmpl w:val="03BA7996"/>
@@ -24562,7 +25713,7 @@
       </w:pPr>
     </w:lvl>
   </w:abstractNum>
-  <w:abstractNum w:abstractNumId="47" w15:restartNumberingAfterBreak="0">
+  <w:abstractNum w:abstractNumId="48" w15:restartNumberingAfterBreak="0">
     <w:nsid w:val="6377126C"/>
     <w:multiLevelType w:val="hybridMultilevel"/>
     <w:tmpl w:val="BD4EE60A"/>
@@ -24651,7 +25802,7 @@
       </w:pPr>
     </w:lvl>
   </w:abstractNum>
-  <w:abstractNum w:abstractNumId="48" w15:restartNumberingAfterBreak="0">
+  <w:abstractNum w:abstractNumId="49" w15:restartNumberingAfterBreak="0">
     <w:nsid w:val="65D0169A"/>
     <w:multiLevelType w:val="hybridMultilevel"/>
     <w:tmpl w:val="BD4EE60A"/>
@@ -24740,7 +25891,7 @@
       </w:pPr>
     </w:lvl>
   </w:abstractNum>
-  <w:abstractNum w:abstractNumId="49" w15:restartNumberingAfterBreak="0">
+  <w:abstractNum w:abstractNumId="50" w15:restartNumberingAfterBreak="0">
     <w:nsid w:val="681362D8"/>
     <w:multiLevelType w:val="hybridMultilevel"/>
     <w:tmpl w:val="98509A7A"/>
@@ -24829,7 +25980,7 @@
       </w:pPr>
     </w:lvl>
   </w:abstractNum>
-  <w:abstractNum w:abstractNumId="50" w15:restartNumberingAfterBreak="0">
+  <w:abstractNum w:abstractNumId="51" w15:restartNumberingAfterBreak="0">
     <w:nsid w:val="69C21311"/>
     <w:multiLevelType w:val="hybridMultilevel"/>
     <w:tmpl w:val="98509A7A"/>
@@ -24918,7 +26069,7 @@
       </w:pPr>
     </w:lvl>
   </w:abstractNum>
-  <w:abstractNum w:abstractNumId="51" w15:restartNumberingAfterBreak="0">
+  <w:abstractNum w:abstractNumId="52" w15:restartNumberingAfterBreak="0">
     <w:nsid w:val="6FFA107A"/>
     <w:multiLevelType w:val="multilevel"/>
     <w:tmpl w:val="3032696C"/>
@@ -25031,7 +26182,7 @@
       </w:rPr>
     </w:lvl>
   </w:abstractNum>
-  <w:abstractNum w:abstractNumId="52" w15:restartNumberingAfterBreak="0">
+  <w:abstractNum w:abstractNumId="53" w15:restartNumberingAfterBreak="0">
     <w:nsid w:val="70960362"/>
     <w:multiLevelType w:val="hybridMultilevel"/>
     <w:tmpl w:val="BD4EE60A"/>
@@ -25120,7 +26271,7 @@
       </w:pPr>
     </w:lvl>
   </w:abstractNum>
-  <w:abstractNum w:abstractNumId="53" w15:restartNumberingAfterBreak="0">
+  <w:abstractNum w:abstractNumId="54" w15:restartNumberingAfterBreak="0">
     <w:nsid w:val="72A151F8"/>
     <w:multiLevelType w:val="multilevel"/>
     <w:tmpl w:val="3032696C"/>
@@ -25233,7 +26384,7 @@
       </w:rPr>
     </w:lvl>
   </w:abstractNum>
-  <w:abstractNum w:abstractNumId="54" w15:restartNumberingAfterBreak="0">
+  <w:abstractNum w:abstractNumId="55" w15:restartNumberingAfterBreak="0">
     <w:nsid w:val="737F309C"/>
     <w:multiLevelType w:val="multilevel"/>
     <w:tmpl w:val="3032696C"/>
@@ -25346,7 +26497,7 @@
       </w:rPr>
     </w:lvl>
   </w:abstractNum>
-  <w:abstractNum w:abstractNumId="55" w15:restartNumberingAfterBreak="0">
+  <w:abstractNum w:abstractNumId="56" w15:restartNumberingAfterBreak="0">
     <w:nsid w:val="77A9610A"/>
     <w:multiLevelType w:val="multilevel"/>
     <w:tmpl w:val="3032696C"/>
@@ -25459,7 +26610,7 @@
       </w:rPr>
     </w:lvl>
   </w:abstractNum>
-  <w:abstractNum w:abstractNumId="56" w15:restartNumberingAfterBreak="0">
+  <w:abstractNum w:abstractNumId="57" w15:restartNumberingAfterBreak="0">
     <w:nsid w:val="7AF31E77"/>
     <w:multiLevelType w:val="hybridMultilevel"/>
     <w:tmpl w:val="F58EDE34"/>
@@ -25548,7 +26699,7 @@
       </w:pPr>
     </w:lvl>
   </w:abstractNum>
-  <w:abstractNum w:abstractNumId="57" w15:restartNumberingAfterBreak="0">
+  <w:abstractNum w:abstractNumId="58" w15:restartNumberingAfterBreak="0">
     <w:nsid w:val="7FDE3C1E"/>
     <w:multiLevelType w:val="multilevel"/>
     <w:tmpl w:val="3032696C"/>
@@ -25665,7 +26816,7 @@
     <w:abstractNumId w:val="4"/>
   </w:num>
   <w:num w:numId="2">
-    <w:abstractNumId w:val="55"/>
+    <w:abstractNumId w:val="56"/>
   </w:num>
   <w:num w:numId="3">
     <w:abstractNumId w:val="5"/>
@@ -25677,16 +26828,16 @@
     <w:abstractNumId w:val="22"/>
   </w:num>
   <w:num w:numId="6">
-    <w:abstractNumId w:val="37"/>
+    <w:abstractNumId w:val="38"/>
   </w:num>
   <w:num w:numId="7">
-    <w:abstractNumId w:val="42"/>
+    <w:abstractNumId w:val="43"/>
   </w:num>
   <w:num w:numId="8">
-    <w:abstractNumId w:val="29"/>
+    <w:abstractNumId w:val="30"/>
   </w:num>
   <w:num w:numId="9">
-    <w:abstractNumId w:val="46"/>
+    <w:abstractNumId w:val="47"/>
   </w:num>
   <w:num w:numId="10">
     <w:abstractNumId w:val="21"/>
@@ -25695,19 +26846,19 @@
     <w:abstractNumId w:val="26"/>
   </w:num>
   <w:num w:numId="12">
-    <w:abstractNumId w:val="44"/>
+    <w:abstractNumId w:val="45"/>
   </w:num>
   <w:num w:numId="13">
     <w:abstractNumId w:val="7"/>
   </w:num>
   <w:num w:numId="14">
-    <w:abstractNumId w:val="34"/>
+    <w:abstractNumId w:val="35"/>
   </w:num>
   <w:num w:numId="15">
-    <w:abstractNumId w:val="31"/>
+    <w:abstractNumId w:val="32"/>
   </w:num>
   <w:num w:numId="16">
-    <w:abstractNumId w:val="43"/>
+    <w:abstractNumId w:val="44"/>
   </w:num>
   <w:num w:numId="17">
     <w:abstractNumId w:val="25"/>
@@ -25719,19 +26870,19 @@
     <w:abstractNumId w:val="9"/>
   </w:num>
   <w:num w:numId="20">
-    <w:abstractNumId w:val="41"/>
+    <w:abstractNumId w:val="42"/>
   </w:num>
   <w:num w:numId="21">
-    <w:abstractNumId w:val="32"/>
+    <w:abstractNumId w:val="33"/>
   </w:num>
   <w:num w:numId="22">
-    <w:abstractNumId w:val="48"/>
+    <w:abstractNumId w:val="49"/>
   </w:num>
   <w:num w:numId="23">
     <w:abstractNumId w:val="3"/>
   </w:num>
   <w:num w:numId="24">
-    <w:abstractNumId w:val="47"/>
+    <w:abstractNumId w:val="48"/>
   </w:num>
   <w:num w:numId="25">
     <w:abstractNumId w:val="19"/>
@@ -25740,7 +26891,7 @@
     <w:abstractNumId w:val="0"/>
   </w:num>
   <w:num w:numId="27">
-    <w:abstractNumId w:val="30"/>
+    <w:abstractNumId w:val="31"/>
   </w:num>
   <w:num w:numId="28">
     <w:abstractNumId w:val="11"/>
@@ -25752,7 +26903,7 @@
     <w:abstractNumId w:val="8"/>
   </w:num>
   <w:num w:numId="31">
-    <w:abstractNumId w:val="35"/>
+    <w:abstractNumId w:val="36"/>
   </w:num>
   <w:num w:numId="32">
     <w:abstractNumId w:val="17"/>
@@ -25761,10 +26912,10 @@
     <w:abstractNumId w:val="24"/>
   </w:num>
   <w:num w:numId="34">
-    <w:abstractNumId w:val="53"/>
+    <w:abstractNumId w:val="54"/>
   </w:num>
   <w:num w:numId="35">
-    <w:abstractNumId w:val="57"/>
+    <w:abstractNumId w:val="58"/>
   </w:num>
   <w:num w:numId="36">
     <w:abstractNumId w:val="18"/>
@@ -25773,52 +26924,52 @@
     <w:abstractNumId w:val="12"/>
   </w:num>
   <w:num w:numId="38">
-    <w:abstractNumId w:val="40"/>
+    <w:abstractNumId w:val="41"/>
   </w:num>
   <w:num w:numId="39">
     <w:abstractNumId w:val="14"/>
   </w:num>
   <w:num w:numId="40">
-    <w:abstractNumId w:val="33"/>
+    <w:abstractNumId w:val="34"/>
   </w:num>
   <w:num w:numId="41">
-    <w:abstractNumId w:val="45"/>
+    <w:abstractNumId w:val="46"/>
   </w:num>
   <w:num w:numId="42">
     <w:abstractNumId w:val="16"/>
   </w:num>
   <w:num w:numId="43">
-    <w:abstractNumId w:val="56"/>
+    <w:abstractNumId w:val="57"/>
   </w:num>
   <w:num w:numId="44">
-    <w:abstractNumId w:val="36"/>
+    <w:abstractNumId w:val="37"/>
   </w:num>
   <w:num w:numId="45">
-    <w:abstractNumId w:val="51"/>
+    <w:abstractNumId w:val="52"/>
   </w:num>
   <w:num w:numId="46">
     <w:abstractNumId w:val="20"/>
   </w:num>
   <w:num w:numId="47">
-    <w:abstractNumId w:val="54"/>
+    <w:abstractNumId w:val="55"/>
   </w:num>
   <w:num w:numId="48">
     <w:abstractNumId w:val="23"/>
   </w:num>
   <w:num w:numId="49">
-    <w:abstractNumId w:val="52"/>
+    <w:abstractNumId w:val="53"/>
   </w:num>
   <w:num w:numId="50">
     <w:abstractNumId w:val="13"/>
   </w:num>
   <w:num w:numId="51">
-    <w:abstractNumId w:val="28"/>
+    <w:abstractNumId w:val="29"/>
   </w:num>
   <w:num w:numId="52">
-    <w:abstractNumId w:val="50"/>
+    <w:abstractNumId w:val="51"/>
   </w:num>
   <w:num w:numId="53">
-    <w:abstractNumId w:val="49"/>
+    <w:abstractNumId w:val="50"/>
   </w:num>
   <w:num w:numId="54">
     <w:abstractNumId w:val="27"/>
@@ -25827,13 +26978,16 @@
     <w:abstractNumId w:val="2"/>
   </w:num>
   <w:num w:numId="56">
-    <w:abstractNumId w:val="38"/>
+    <w:abstractNumId w:val="39"/>
   </w:num>
   <w:num w:numId="57">
-    <w:abstractNumId w:val="39"/>
+    <w:abstractNumId w:val="40"/>
   </w:num>
   <w:num w:numId="58">
     <w:abstractNumId w:val="15"/>
+  </w:num>
+  <w:num w:numId="59">
+    <w:abstractNumId w:val="28"/>
   </w:num>
   <w:numIdMacAtCleanup w:val="54"/>
 </w:numbering>
@@ -25962,6 +27116,7 @@
     <w:lsdException w:name="HTML Sample" w:semiHidden="1" w:unhideWhenUsed="1"/>
     <w:lsdException w:name="HTML Typewriter" w:semiHidden="1" w:unhideWhenUsed="1"/>
     <w:lsdException w:name="HTML Variable" w:semiHidden="1" w:unhideWhenUsed="1"/>
+    <w:lsdException w:name="Normal Table" w:semiHidden="1" w:unhideWhenUsed="1"/>
     <w:lsdException w:name="annotation subject" w:semiHidden="1" w:unhideWhenUsed="1"/>
     <w:lsdException w:name="No List" w:semiHidden="1" w:unhideWhenUsed="1"/>
     <w:lsdException w:name="Outline List 1" w:semiHidden="1" w:unhideWhenUsed="1"/>
@@ -26008,8 +27163,10 @@
     <w:lsdException w:name="Table Subtle 2" w:semiHidden="1" w:unhideWhenUsed="1"/>
     <w:lsdException w:name="Table Web 1" w:semiHidden="1" w:unhideWhenUsed="1"/>
     <w:lsdException w:name="Table Web 2" w:semiHidden="1" w:unhideWhenUsed="1"/>
+    <w:lsdException w:name="Table Web 3" w:semiHidden="1" w:unhideWhenUsed="1"/>
     <w:lsdException w:name="Balloon Text" w:semiHidden="1" w:unhideWhenUsed="1"/>
     <w:lsdException w:name="Table Grid" w:uiPriority="59"/>
+    <w:lsdException w:name="Table Theme" w:semiHidden="1" w:unhideWhenUsed="1"/>
     <w:lsdException w:name="Placeholder Text" w:semiHidden="1"/>
     <w:lsdException w:name="No Spacing" w:uiPriority="1" w:qFormat="1"/>
     <w:lsdException w:name="Light Shading" w:uiPriority="60"/>
@@ -26803,6 +27960,7 @@
     <w:rsid w:val="006E23E8"/>
     <w:rsid w:val="00713D7D"/>
     <w:rsid w:val="00771E81"/>
+    <w:rsid w:val="0093067F"/>
     <w:rsid w:val="009A6D6E"/>
     <w:rsid w:val="00A521CD"/>
     <w:rsid w:val="00AA74A3"/>
@@ -26953,6 +28111,7 @@
     <w:lsdException w:name="HTML Sample" w:semiHidden="1" w:unhideWhenUsed="1"/>
     <w:lsdException w:name="HTML Typewriter" w:semiHidden="1" w:unhideWhenUsed="1"/>
     <w:lsdException w:name="HTML Variable" w:semiHidden="1" w:unhideWhenUsed="1"/>
+    <w:lsdException w:name="Normal Table" w:semiHidden="1" w:unhideWhenUsed="1"/>
     <w:lsdException w:name="annotation subject" w:semiHidden="1" w:unhideWhenUsed="1"/>
     <w:lsdException w:name="No List" w:semiHidden="1" w:unhideWhenUsed="1"/>
     <w:lsdException w:name="Outline List 1" w:semiHidden="1" w:unhideWhenUsed="1"/>
@@ -26999,8 +28158,10 @@
     <w:lsdException w:name="Table Subtle 2" w:semiHidden="1" w:unhideWhenUsed="1"/>
     <w:lsdException w:name="Table Web 1" w:semiHidden="1" w:unhideWhenUsed="1"/>
     <w:lsdException w:name="Table Web 2" w:semiHidden="1" w:unhideWhenUsed="1"/>
+    <w:lsdException w:name="Table Web 3" w:semiHidden="1" w:unhideWhenUsed="1"/>
     <w:lsdException w:name="Balloon Text" w:semiHidden="1" w:unhideWhenUsed="1"/>
     <w:lsdException w:name="Table Grid" w:uiPriority="39"/>
+    <w:lsdException w:name="Table Theme" w:semiHidden="1" w:unhideWhenUsed="1"/>
     <w:lsdException w:name="Placeholder Text" w:semiHidden="1"/>
     <w:lsdException w:name="No Spacing" w:uiPriority="1" w:qFormat="1"/>
     <w:lsdException w:name="Light Shading" w:uiPriority="60"/>
@@ -27552,7 +28713,7 @@
 </file>
 
 <file path=customXml/itemProps2.xml><?xml version="1.0" encoding="utf-8"?>
-<ds:datastoreItem xmlns:ds="http://schemas.openxmlformats.org/officeDocument/2006/customXml" ds:itemID="{DF22ED3E-5D68-4363-A022-9CDF40933912}">
+<ds:datastoreItem xmlns:ds="http://schemas.openxmlformats.org/officeDocument/2006/customXml" ds:itemID="{317F24FE-8531-4DD0-AB20-A7A112622CE5}">
   <ds:schemaRefs>
     <ds:schemaRef ds:uri="http://schemas.openxmlformats.org/officeDocument/2006/bibliography"/>
   </ds:schemaRefs>

</xml_diff>